<commit_message>
Remake figures with new MeltR
</commit_message>
<xml_diff>
--- a/Drafts/To_do_list..docx
+++ b/Drafts/To_do_list..docx
@@ -652,7 +652,7 @@
           <w:sz w:val="22"/>
           <w:szCs w:val="22"/>
         </w:rPr>
-        <w:t>Introduction to do list</w:t>
+        <w:t>Coding to do list</w:t>
       </w:r>
     </w:p>
     <w:p>
@@ -665,163 +665,18 @@
         <w:bidi w:val="0"/>
         <w:spacing w:lineRule="auto" w:line="480"/>
         <w:jc w:val="left"/>
-        <w:rPr/>
-      </w:pPr>
-      <w:r>
-        <w:rPr/>
-        <w:t>Draft</w:t>
-      </w:r>
-    </w:p>
-    <w:p>
-      <w:pPr>
-        <w:pStyle w:val="Normal"/>
-        <w:bidi w:val="0"/>
-        <w:spacing w:lineRule="auto" w:line="480"/>
-        <w:jc w:val="left"/>
-        <w:rPr>
-          <w:rFonts w:ascii="Arial" w:hAnsi="Arial"/>
-          <w:b/>
-          <w:b/>
-          <w:bCs/>
+        <w:rPr>
+          <w:strike/>
+        </w:rPr>
+      </w:pPr>
+      <w:r>
+        <w:rPr>
+          <w:rFonts w:ascii="Arial" w:hAnsi="Arial"/>
+          <w:strike/>
           <w:sz w:val="22"/>
           <w:szCs w:val="22"/>
         </w:rPr>
-      </w:pPr>
-      <w:r>
-        <w:rPr>
-          <w:rFonts w:ascii="Arial" w:hAnsi="Arial"/>
-          <w:b/>
-          <w:bCs/>
-          <w:sz w:val="22"/>
-          <w:szCs w:val="22"/>
-        </w:rPr>
-        <w:t>Results to do list</w:t>
-      </w:r>
-    </w:p>
-    <w:p>
-      <w:pPr>
-        <w:pStyle w:val="ListParagraph"/>
-        <w:numPr>
-          <w:ilvl w:val="0"/>
-          <w:numId w:val="2"/>
-        </w:numPr>
-        <w:bidi w:val="0"/>
-        <w:spacing w:lineRule="auto" w:line="480"/>
-        <w:ind w:left="720" w:right="0" w:hanging="360"/>
-        <w:jc w:val="left"/>
-        <w:rPr>
-          <w:rFonts w:ascii="Arial" w:hAnsi="Arial"/>
-          <w:sz w:val="22"/>
-          <w:szCs w:val="22"/>
-        </w:rPr>
-      </w:pPr>
-      <w:r>
-        <w:rPr>
-          <w:rFonts w:ascii="Arial" w:hAnsi="Arial"/>
-          <w:sz w:val="22"/>
-          <w:szCs w:val="22"/>
-        </w:rPr>
-        <w:t>Plot the H and S instead of the H and Tm on Figure 2A-C</w:t>
-      </w:r>
-    </w:p>
-    <w:p>
-      <w:pPr>
-        <w:pStyle w:val="ListParagraph"/>
-        <w:numPr>
-          <w:ilvl w:val="0"/>
-          <w:numId w:val="2"/>
-        </w:numPr>
-        <w:bidi w:val="0"/>
-        <w:spacing w:lineRule="auto" w:line="480"/>
-        <w:ind w:left="720" w:right="0" w:hanging="360"/>
-        <w:jc w:val="left"/>
-        <w:rPr>
-          <w:rFonts w:ascii="Arial" w:hAnsi="Arial"/>
-          <w:sz w:val="22"/>
-          <w:szCs w:val="22"/>
-        </w:rPr>
-      </w:pPr>
-      <w:r>
-        <w:rPr>
-          <w:rFonts w:ascii="Arial" w:hAnsi="Arial"/>
-          <w:sz w:val="22"/>
-          <w:szCs w:val="22"/>
-        </w:rPr>
-        <w:t>Add the error quantile argument to figure 2D</w:t>
-      </w:r>
-    </w:p>
-    <w:p>
-      <w:pPr>
-        <w:pStyle w:val="ListParagraph"/>
-        <w:numPr>
-          <w:ilvl w:val="0"/>
-          <w:numId w:val="2"/>
-        </w:numPr>
-        <w:bidi w:val="0"/>
-        <w:spacing w:lineRule="auto" w:line="480"/>
-        <w:ind w:left="720" w:right="0" w:hanging="360"/>
-        <w:jc w:val="left"/>
-        <w:rPr>
-          <w:rFonts w:ascii="Arial" w:hAnsi="Arial"/>
-          <w:sz w:val="22"/>
-          <w:szCs w:val="22"/>
-        </w:rPr>
-      </w:pPr>
-      <w:r>
-        <w:rPr>
-          <w:rFonts w:ascii="Arial" w:hAnsi="Arial"/>
-          <w:sz w:val="22"/>
-          <w:szCs w:val="22"/>
-        </w:rPr>
-        <w:t>Add a plot that more succinctly summarizes percent error between methods to Figure 4</w:t>
-      </w:r>
-    </w:p>
-    <w:p>
-      <w:pPr>
-        <w:pStyle w:val="ListParagraph"/>
-        <w:numPr>
-          <w:ilvl w:val="0"/>
-          <w:numId w:val="2"/>
-        </w:numPr>
-        <w:bidi w:val="0"/>
-        <w:spacing w:lineRule="auto" w:line="480"/>
-        <w:ind w:left="720" w:right="0" w:hanging="360"/>
-        <w:jc w:val="left"/>
-        <w:rPr/>
-      </w:pPr>
-      <w:r>
-        <w:rPr>
-          <w:rFonts w:ascii="Arial" w:hAnsi="Arial"/>
-          <w:sz w:val="22"/>
-          <w:szCs w:val="22"/>
-        </w:rPr>
-        <w:t>Collect data on a non-two state folding helix for Figure 5</w:t>
-      </w:r>
-    </w:p>
-    <w:p>
-      <w:pPr>
-        <w:pStyle w:val="Normal"/>
-        <w:bidi w:val="0"/>
-        <w:spacing w:lineRule="auto" w:line="480"/>
-        <w:jc w:val="left"/>
-        <w:rPr>
-          <w:rFonts w:ascii="Arial" w:hAnsi="Arial"/>
-          <w:b/>
-          <w:b/>
-          <w:bCs/>
-          <w:sz w:val="22"/>
-          <w:szCs w:val="22"/>
-        </w:rPr>
-      </w:pPr>
-      <w:r>
-        <w:rPr>
-          <w:rFonts w:ascii="Arial" w:hAnsi="Arial"/>
-          <w:b/>
-          <w:bCs/>
-          <w:sz w:val="22"/>
-          <w:szCs w:val="22"/>
-        </w:rPr>
-        <w:t>Methods to do list</w:t>
+        <w:t>Add a data for a known non-two-state sequence to the package</w:t>
       </w:r>
     </w:p>
     <w:p>
@@ -829,24 +684,23 @@
         <w:pStyle w:val="Normal"/>
         <w:numPr>
           <w:ilvl w:val="0"/>
-          <w:numId w:val="3"/>
+          <w:numId w:val="1"/>
         </w:numPr>
         <w:bidi w:val="0"/>
         <w:spacing w:lineRule="auto" w:line="480"/>
         <w:jc w:val="left"/>
         <w:rPr>
-          <w:rFonts w:ascii="Arial" w:hAnsi="Arial"/>
+          <w:strike/>
+        </w:rPr>
+      </w:pPr>
+      <w:r>
+        <w:rPr>
+          <w:rFonts w:ascii="Arial" w:hAnsi="Arial"/>
+          <w:strike/>
           <w:sz w:val="22"/>
           <w:szCs w:val="22"/>
         </w:rPr>
-      </w:pPr>
-      <w:r>
-        <w:rPr>
-          <w:rFonts w:ascii="Arial" w:hAnsi="Arial"/>
-          <w:sz w:val="22"/>
-          <w:szCs w:val="22"/>
-        </w:rPr>
-        <w:t>Theory section for the baseline trimmer in the manual</w:t>
+        <w:t>Expand description of the outputs in the BLtrimmer help file</w:t>
       </w:r>
     </w:p>
     <w:p>
@@ -854,50 +708,23 @@
         <w:pStyle w:val="Normal"/>
         <w:numPr>
           <w:ilvl w:val="0"/>
-          <w:numId w:val="3"/>
+          <w:numId w:val="1"/>
         </w:numPr>
         <w:bidi w:val="0"/>
         <w:spacing w:lineRule="auto" w:line="480"/>
         <w:jc w:val="left"/>
         <w:rPr>
-          <w:rFonts w:ascii="Arial" w:hAnsi="Arial"/>
+          <w:strike/>
+        </w:rPr>
+      </w:pPr>
+      <w:r>
+        <w:rPr>
+          <w:rFonts w:ascii="Arial" w:hAnsi="Arial"/>
+          <w:strike/>
           <w:sz w:val="22"/>
           <w:szCs w:val="22"/>
         </w:rPr>
-      </w:pPr>
-      <w:r>
-        <w:rPr>
-          <w:rFonts w:ascii="Arial" w:hAnsi="Arial"/>
-          <w:sz w:val="22"/>
-          <w:szCs w:val="22"/>
-        </w:rPr>
-        <w:t>Transfer over to the methods</w:t>
-      </w:r>
-    </w:p>
-    <w:p>
-      <w:pPr>
-        <w:pStyle w:val="Normal"/>
-        <w:bidi w:val="0"/>
-        <w:spacing w:lineRule="auto" w:line="480"/>
-        <w:jc w:val="left"/>
-        <w:rPr>
-          <w:rFonts w:ascii="Arial" w:hAnsi="Arial"/>
-          <w:b/>
-          <w:b/>
-          <w:bCs/>
-          <w:sz w:val="22"/>
-          <w:szCs w:val="22"/>
-        </w:rPr>
-      </w:pPr>
-      <w:r>
-        <w:rPr>
-          <w:rFonts w:ascii="Arial" w:hAnsi="Arial"/>
-          <w:b/>
-          <w:bCs/>
-          <w:sz w:val="22"/>
-          <w:szCs w:val="22"/>
-        </w:rPr>
-        <w:t>Discussion to do list</w:t>
+        <w:t>Deal with memory problem at large numbers of baseline combinations.</w:t>
       </w:r>
     </w:p>
     <w:p>
@@ -905,7 +732,7 @@
         <w:pStyle w:val="Normal"/>
         <w:numPr>
           <w:ilvl w:val="0"/>
-          <w:numId w:val="4"/>
+          <w:numId w:val="1"/>
         </w:numPr>
         <w:bidi w:val="0"/>
         <w:spacing w:lineRule="auto" w:line="480"/>
@@ -922,7 +749,7 @@
           <w:sz w:val="22"/>
           <w:szCs w:val="22"/>
         </w:rPr>
-        <w:t>Make a list of points we want to circle back to</w:t>
+        <w:t>You tube</w:t>
       </w:r>
     </w:p>
     <w:p>
@@ -930,102 +757,23 @@
         <w:pStyle w:val="Normal"/>
         <w:numPr>
           <w:ilvl w:val="0"/>
-          <w:numId w:val="4"/>
+          <w:numId w:val="1"/>
         </w:numPr>
         <w:bidi w:val="0"/>
         <w:spacing w:lineRule="auto" w:line="480"/>
         <w:jc w:val="left"/>
         <w:rPr>
-          <w:rFonts w:ascii="Arial" w:hAnsi="Arial"/>
+          <w:strike/>
+        </w:rPr>
+      </w:pPr>
+      <w:r>
+        <w:rPr>
+          <w:rFonts w:ascii="Arial" w:hAnsi="Arial"/>
+          <w:strike/>
           <w:sz w:val="22"/>
           <w:szCs w:val="22"/>
         </w:rPr>
-      </w:pPr>
-      <w:r>
-        <w:rPr>
-          <w:rFonts w:ascii="Arial" w:hAnsi="Arial"/>
-          <w:sz w:val="22"/>
-          <w:szCs w:val="22"/>
-        </w:rPr>
-        <w:t>outline</w:t>
-      </w:r>
-    </w:p>
-    <w:p>
-      <w:pPr>
-        <w:pStyle w:val="Normal"/>
-        <w:bidi w:val="0"/>
-        <w:spacing w:lineRule="auto" w:line="480"/>
-        <w:jc w:val="left"/>
-        <w:rPr>
-          <w:rFonts w:ascii="Arial" w:hAnsi="Arial"/>
-          <w:b/>
-          <w:b/>
-          <w:bCs/>
-          <w:sz w:val="22"/>
-          <w:szCs w:val="22"/>
-        </w:rPr>
-      </w:pPr>
-      <w:r>
-        <w:rPr>
-          <w:rFonts w:ascii="Arial" w:hAnsi="Arial"/>
-          <w:b/>
-          <w:bCs/>
-          <w:sz w:val="22"/>
-          <w:szCs w:val="22"/>
-        </w:rPr>
-        <w:t>SI to do list</w:t>
-      </w:r>
-    </w:p>
-    <w:p>
-      <w:pPr>
-        <w:pStyle w:val="ListParagraph"/>
-        <w:numPr>
-          <w:ilvl w:val="0"/>
-          <w:numId w:val="5"/>
-        </w:numPr>
-        <w:bidi w:val="0"/>
-        <w:spacing w:lineRule="auto" w:line="480"/>
-        <w:ind w:left="720" w:right="0" w:hanging="360"/>
-        <w:jc w:val="left"/>
-        <w:rPr>
-          <w:rFonts w:ascii="Arial" w:hAnsi="Arial"/>
-          <w:sz w:val="22"/>
-          <w:szCs w:val="22"/>
-        </w:rPr>
-      </w:pPr>
-      <w:r>
-        <w:rPr>
-          <w:rFonts w:ascii="Arial" w:hAnsi="Arial"/>
-          <w:sz w:val="22"/>
-          <w:szCs w:val="22"/>
-        </w:rPr>
-        <w:t>Place most of the BLtrimmer stuff in the SI</w:t>
-      </w:r>
-    </w:p>
-    <w:p>
-      <w:pPr>
-        <w:pStyle w:val="Normal"/>
-        <w:bidi w:val="0"/>
-        <w:spacing w:lineRule="auto" w:line="480"/>
-        <w:jc w:val="left"/>
-        <w:rPr>
-          <w:rFonts w:ascii="Arial" w:hAnsi="Arial"/>
-          <w:b/>
-          <w:b/>
-          <w:bCs/>
-          <w:sz w:val="22"/>
-          <w:szCs w:val="22"/>
-        </w:rPr>
-      </w:pPr>
-      <w:r>
-        <w:rPr>
-          <w:rFonts w:ascii="Arial" w:hAnsi="Arial"/>
-          <w:b/>
-          <w:bCs/>
-          <w:sz w:val="22"/>
-          <w:szCs w:val="22"/>
-        </w:rPr>
-        <w:t>Coding to do list</w:t>
+        <w:t>Figure out why Tms don’t line up with first derivative for monomolecular melts</w:t>
       </w:r>
     </w:p>
     <w:p>
@@ -1033,24 +781,25 @@
         <w:pStyle w:val="Normal"/>
         <w:numPr>
           <w:ilvl w:val="0"/>
-          <w:numId w:val="6"/>
+          <w:numId w:val="1"/>
         </w:numPr>
         <w:bidi w:val="0"/>
         <w:spacing w:lineRule="auto" w:line="480"/>
         <w:jc w:val="left"/>
         <w:rPr>
-          <w:rFonts w:ascii="Arial" w:hAnsi="Arial"/>
+          <w:strike w:val="false"/>
+          <w:dstrike w:val="false"/>
+        </w:rPr>
+      </w:pPr>
+      <w:r>
+        <w:rPr>
+          <w:rFonts w:ascii="Arial" w:hAnsi="Arial"/>
+          <w:strike w:val="false"/>
+          <w:dstrike w:val="false"/>
           <w:sz w:val="22"/>
           <w:szCs w:val="22"/>
         </w:rPr>
-      </w:pPr>
-      <w:r>
-        <w:rPr>
-          <w:rFonts w:ascii="Arial" w:hAnsi="Arial"/>
-          <w:sz w:val="22"/>
-          <w:szCs w:val="22"/>
-        </w:rPr>
-        <w:t>Test easy outlier exclusion protocol to meltR.A?</w:t>
+        <w:t>BLTrimmer section in manual tutorial</w:t>
       </w:r>
     </w:p>
     <w:p>
@@ -1058,24 +807,23 @@
         <w:pStyle w:val="Normal"/>
         <w:numPr>
           <w:ilvl w:val="0"/>
-          <w:numId w:val="6"/>
+          <w:numId w:val="1"/>
         </w:numPr>
         <w:bidi w:val="0"/>
         <w:spacing w:lineRule="auto" w:line="480"/>
         <w:jc w:val="left"/>
         <w:rPr>
-          <w:rFonts w:ascii="Arial" w:hAnsi="Arial"/>
+          <w:strike/>
+        </w:rPr>
+      </w:pPr>
+      <w:r>
+        <w:rPr>
+          <w:rFonts w:ascii="Arial" w:hAnsi="Arial"/>
+          <w:strike/>
           <w:sz w:val="22"/>
           <w:szCs w:val="22"/>
         </w:rPr>
-      </w:pPr>
-      <w:r>
-        <w:rPr>
-          <w:rFonts w:ascii="Arial" w:hAnsi="Arial"/>
-          <w:sz w:val="22"/>
-          <w:szCs w:val="22"/>
-        </w:rPr>
-        <w:t>Expand description of the outputs in the BLtrimmer help file</w:t>
+        <w:t>BLtrimmer section in manual theory</w:t>
       </w:r>
     </w:p>
     <w:p>
@@ -1083,24 +831,23 @@
         <w:pStyle w:val="Normal"/>
         <w:numPr>
           <w:ilvl w:val="0"/>
-          <w:numId w:val="6"/>
+          <w:numId w:val="1"/>
         </w:numPr>
         <w:bidi w:val="0"/>
         <w:spacing w:lineRule="auto" w:line="480"/>
         <w:jc w:val="left"/>
         <w:rPr>
-          <w:rFonts w:ascii="Arial" w:hAnsi="Arial"/>
+          <w:strike/>
+        </w:rPr>
+      </w:pPr>
+      <w:r>
+        <w:rPr>
+          <w:rFonts w:ascii="Arial" w:hAnsi="Arial"/>
+          <w:strike/>
           <w:sz w:val="22"/>
           <w:szCs w:val="22"/>
         </w:rPr>
-      </w:pPr>
-      <w:r>
-        <w:rPr>
-          <w:rFonts w:ascii="Arial" w:hAnsi="Arial"/>
-          <w:sz w:val="22"/>
-          <w:szCs w:val="22"/>
-        </w:rPr>
-        <w:t>Generalize to any melt data structure</w:t>
+        <w:t>Check extinction coefficient</w:t>
       </w:r>
     </w:p>
     <w:p>
@@ -1108,24 +855,25 @@
         <w:pStyle w:val="Normal"/>
         <w:numPr>
           <w:ilvl w:val="0"/>
-          <w:numId w:val="6"/>
+          <w:numId w:val="1"/>
         </w:numPr>
         <w:bidi w:val="0"/>
         <w:spacing w:lineRule="auto" w:line="480"/>
         <w:jc w:val="left"/>
         <w:rPr>
-          <w:rFonts w:ascii="Arial" w:hAnsi="Arial"/>
+          <w:strike w:val="false"/>
+          <w:dstrike w:val="false"/>
+        </w:rPr>
+      </w:pPr>
+      <w:r>
+        <w:rPr>
+          <w:rFonts w:ascii="Arial" w:hAnsi="Arial"/>
+          <w:strike w:val="false"/>
+          <w:dstrike w:val="false"/>
           <w:sz w:val="22"/>
           <w:szCs w:val="22"/>
         </w:rPr>
-      </w:pPr>
-      <w:r>
-        <w:rPr>
-          <w:rFonts w:ascii="Arial" w:hAnsi="Arial"/>
-          <w:sz w:val="22"/>
-          <w:szCs w:val="22"/>
-        </w:rPr>
-        <w:t>Deal with memory problem at large numbers of baseline combinations.</w:t>
+        <w:t>Remake all figures and tables using updated code.</w:t>
       </w:r>
     </w:p>
     <w:p>
@@ -1133,7 +881,7 @@
         <w:pStyle w:val="Normal"/>
         <w:numPr>
           <w:ilvl w:val="0"/>
-          <w:numId w:val="6"/>
+          <w:numId w:val="1"/>
         </w:numPr>
         <w:bidi w:val="0"/>
         <w:spacing w:lineRule="auto" w:line="480"/>
@@ -1146,36 +894,9 @@
       </w:pPr>
       <w:r>
         <w:rPr>
-          <w:rFonts w:ascii="Arial" w:hAnsi="Arial"/>
-          <w:sz w:val="22"/>
-          <w:szCs w:val="22"/>
-        </w:rPr>
-        <w:t>You tube</w:t>
-      </w:r>
-    </w:p>
-    <w:p>
-      <w:pPr>
-        <w:pStyle w:val="Normal"/>
-        <w:numPr>
-          <w:ilvl w:val="0"/>
-          <w:numId w:val="6"/>
-        </w:numPr>
-        <w:bidi w:val="0"/>
-        <w:spacing w:lineRule="auto" w:line="480"/>
-        <w:jc w:val="left"/>
-        <w:rPr>
-          <w:rFonts w:ascii="Arial" w:hAnsi="Arial"/>
-          <w:sz w:val="22"/>
-          <w:szCs w:val="22"/>
-        </w:rPr>
-      </w:pPr>
-      <w:r>
-        <w:rPr>
-          <w:rFonts w:ascii="Arial" w:hAnsi="Arial"/>
-          <w:sz w:val="22"/>
-          <w:szCs w:val="22"/>
-        </w:rPr>
-        <w:t>Figure out why Tms don’t line up with first derivative for monomolecular melts</w:t>
+          <w:strike w:val="false"/>
+          <w:dstrike w:val="false"/>
+        </w:rPr>
       </w:r>
     </w:p>
     <w:p>
@@ -1531,691 +1252,6 @@
   <w:abstractNum w:abstractNumId="2">
     <w:lvl w:ilvl="0">
       <w:start w:val="1"/>
-      <w:numFmt w:val="bullet"/>
-      <w:lvlText w:val=""/>
-      <w:lvlJc w:val="left"/>
-      <w:pPr>
-        <w:tabs>
-          <w:tab w:val="num" w:pos="0"/>
-        </w:tabs>
-        <w:ind w:left="720" w:hanging="360"/>
-      </w:pPr>
-      <w:rPr>
-        <w:rFonts w:ascii="Symbol" w:hAnsi="Symbol" w:cs="Symbol" w:hint="default"/>
-      </w:rPr>
-    </w:lvl>
-    <w:lvl w:ilvl="1">
-      <w:start w:val="1"/>
-      <w:numFmt w:val="bullet"/>
-      <w:lvlText w:val="o"/>
-      <w:lvlJc w:val="left"/>
-      <w:pPr>
-        <w:tabs>
-          <w:tab w:val="num" w:pos="0"/>
-        </w:tabs>
-        <w:ind w:left="1440" w:hanging="360"/>
-      </w:pPr>
-      <w:rPr>
-        <w:rFonts w:ascii="Courier New" w:hAnsi="Courier New" w:cs="Courier New" w:hint="default"/>
-      </w:rPr>
-    </w:lvl>
-    <w:lvl w:ilvl="2">
-      <w:start w:val="1"/>
-      <w:numFmt w:val="bullet"/>
-      <w:lvlText w:val=""/>
-      <w:lvlJc w:val="left"/>
-      <w:pPr>
-        <w:tabs>
-          <w:tab w:val="num" w:pos="0"/>
-        </w:tabs>
-        <w:ind w:left="2160" w:hanging="360"/>
-      </w:pPr>
-      <w:rPr>
-        <w:rFonts w:ascii="Wingdings" w:hAnsi="Wingdings" w:cs="Wingdings" w:hint="default"/>
-      </w:rPr>
-    </w:lvl>
-    <w:lvl w:ilvl="3">
-      <w:start w:val="1"/>
-      <w:numFmt w:val="bullet"/>
-      <w:lvlText w:val=""/>
-      <w:lvlJc w:val="left"/>
-      <w:pPr>
-        <w:tabs>
-          <w:tab w:val="num" w:pos="0"/>
-        </w:tabs>
-        <w:ind w:left="2880" w:hanging="360"/>
-      </w:pPr>
-      <w:rPr>
-        <w:rFonts w:ascii="Symbol" w:hAnsi="Symbol" w:cs="Symbol" w:hint="default"/>
-      </w:rPr>
-    </w:lvl>
-    <w:lvl w:ilvl="4">
-      <w:start w:val="1"/>
-      <w:numFmt w:val="bullet"/>
-      <w:lvlText w:val="o"/>
-      <w:lvlJc w:val="left"/>
-      <w:pPr>
-        <w:tabs>
-          <w:tab w:val="num" w:pos="0"/>
-        </w:tabs>
-        <w:ind w:left="3600" w:hanging="360"/>
-      </w:pPr>
-      <w:rPr>
-        <w:rFonts w:ascii="Courier New" w:hAnsi="Courier New" w:cs="Courier New" w:hint="default"/>
-      </w:rPr>
-    </w:lvl>
-    <w:lvl w:ilvl="5">
-      <w:start w:val="1"/>
-      <w:numFmt w:val="bullet"/>
-      <w:lvlText w:val=""/>
-      <w:lvlJc w:val="left"/>
-      <w:pPr>
-        <w:tabs>
-          <w:tab w:val="num" w:pos="0"/>
-        </w:tabs>
-        <w:ind w:left="4320" w:hanging="360"/>
-      </w:pPr>
-      <w:rPr>
-        <w:rFonts w:ascii="Wingdings" w:hAnsi="Wingdings" w:cs="Wingdings" w:hint="default"/>
-      </w:rPr>
-    </w:lvl>
-    <w:lvl w:ilvl="6">
-      <w:start w:val="1"/>
-      <w:numFmt w:val="bullet"/>
-      <w:lvlText w:val=""/>
-      <w:lvlJc w:val="left"/>
-      <w:pPr>
-        <w:tabs>
-          <w:tab w:val="num" w:pos="0"/>
-        </w:tabs>
-        <w:ind w:left="5040" w:hanging="360"/>
-      </w:pPr>
-      <w:rPr>
-        <w:rFonts w:ascii="Symbol" w:hAnsi="Symbol" w:cs="Symbol" w:hint="default"/>
-      </w:rPr>
-    </w:lvl>
-    <w:lvl w:ilvl="7">
-      <w:start w:val="1"/>
-      <w:numFmt w:val="bullet"/>
-      <w:lvlText w:val="o"/>
-      <w:lvlJc w:val="left"/>
-      <w:pPr>
-        <w:tabs>
-          <w:tab w:val="num" w:pos="0"/>
-        </w:tabs>
-        <w:ind w:left="5760" w:hanging="360"/>
-      </w:pPr>
-      <w:rPr>
-        <w:rFonts w:ascii="Courier New" w:hAnsi="Courier New" w:cs="Courier New" w:hint="default"/>
-      </w:rPr>
-    </w:lvl>
-    <w:lvl w:ilvl="8">
-      <w:start w:val="1"/>
-      <w:numFmt w:val="bullet"/>
-      <w:lvlText w:val=""/>
-      <w:lvlJc w:val="left"/>
-      <w:pPr>
-        <w:tabs>
-          <w:tab w:val="num" w:pos="0"/>
-        </w:tabs>
-        <w:ind w:left="6480" w:hanging="360"/>
-      </w:pPr>
-      <w:rPr>
-        <w:rFonts w:ascii="Wingdings" w:hAnsi="Wingdings" w:cs="Wingdings" w:hint="default"/>
-      </w:rPr>
-    </w:lvl>
-  </w:abstractNum>
-  <w:abstractNum w:abstractNumId="3">
-    <w:lvl w:ilvl="0">
-      <w:start w:val="1"/>
-      <w:numFmt w:val="bullet"/>
-      <w:lvlText w:val=""/>
-      <w:lvlJc w:val="left"/>
-      <w:pPr>
-        <w:tabs>
-          <w:tab w:val="num" w:pos="720"/>
-        </w:tabs>
-        <w:ind w:left="720" w:hanging="360"/>
-      </w:pPr>
-      <w:rPr>
-        <w:rFonts w:ascii="Symbol" w:hAnsi="Symbol" w:cs="Symbol" w:hint="default"/>
-      </w:rPr>
-    </w:lvl>
-    <w:lvl w:ilvl="1">
-      <w:start w:val="1"/>
-      <w:numFmt w:val="bullet"/>
-      <w:lvlText w:val="◦"/>
-      <w:lvlJc w:val="left"/>
-      <w:pPr>
-        <w:tabs>
-          <w:tab w:val="num" w:pos="1080"/>
-        </w:tabs>
-        <w:ind w:left="1080" w:hanging="360"/>
-      </w:pPr>
-      <w:rPr>
-        <w:rFonts w:ascii="OpenSymbol" w:hAnsi="OpenSymbol" w:cs="OpenSymbol" w:hint="default"/>
-      </w:rPr>
-    </w:lvl>
-    <w:lvl w:ilvl="2">
-      <w:start w:val="1"/>
-      <w:numFmt w:val="bullet"/>
-      <w:lvlText w:val="▪"/>
-      <w:lvlJc w:val="left"/>
-      <w:pPr>
-        <w:tabs>
-          <w:tab w:val="num" w:pos="1440"/>
-        </w:tabs>
-        <w:ind w:left="1440" w:hanging="360"/>
-      </w:pPr>
-      <w:rPr>
-        <w:rFonts w:ascii="OpenSymbol" w:hAnsi="OpenSymbol" w:cs="OpenSymbol" w:hint="default"/>
-      </w:rPr>
-    </w:lvl>
-    <w:lvl w:ilvl="3">
-      <w:start w:val="1"/>
-      <w:numFmt w:val="bullet"/>
-      <w:lvlText w:val=""/>
-      <w:lvlJc w:val="left"/>
-      <w:pPr>
-        <w:tabs>
-          <w:tab w:val="num" w:pos="1800"/>
-        </w:tabs>
-        <w:ind w:left="1800" w:hanging="360"/>
-      </w:pPr>
-      <w:rPr>
-        <w:rFonts w:ascii="Symbol" w:hAnsi="Symbol" w:cs="Symbol" w:hint="default"/>
-      </w:rPr>
-    </w:lvl>
-    <w:lvl w:ilvl="4">
-      <w:start w:val="1"/>
-      <w:numFmt w:val="bullet"/>
-      <w:lvlText w:val="◦"/>
-      <w:lvlJc w:val="left"/>
-      <w:pPr>
-        <w:tabs>
-          <w:tab w:val="num" w:pos="2160"/>
-        </w:tabs>
-        <w:ind w:left="2160" w:hanging="360"/>
-      </w:pPr>
-      <w:rPr>
-        <w:rFonts w:ascii="OpenSymbol" w:hAnsi="OpenSymbol" w:cs="OpenSymbol" w:hint="default"/>
-      </w:rPr>
-    </w:lvl>
-    <w:lvl w:ilvl="5">
-      <w:start w:val="1"/>
-      <w:numFmt w:val="bullet"/>
-      <w:lvlText w:val="▪"/>
-      <w:lvlJc w:val="left"/>
-      <w:pPr>
-        <w:tabs>
-          <w:tab w:val="num" w:pos="2520"/>
-        </w:tabs>
-        <w:ind w:left="2520" w:hanging="360"/>
-      </w:pPr>
-      <w:rPr>
-        <w:rFonts w:ascii="OpenSymbol" w:hAnsi="OpenSymbol" w:cs="OpenSymbol" w:hint="default"/>
-      </w:rPr>
-    </w:lvl>
-    <w:lvl w:ilvl="6">
-      <w:start w:val="1"/>
-      <w:numFmt w:val="bullet"/>
-      <w:lvlText w:val=""/>
-      <w:lvlJc w:val="left"/>
-      <w:pPr>
-        <w:tabs>
-          <w:tab w:val="num" w:pos="2880"/>
-        </w:tabs>
-        <w:ind w:left="2880" w:hanging="360"/>
-      </w:pPr>
-      <w:rPr>
-        <w:rFonts w:ascii="Symbol" w:hAnsi="Symbol" w:cs="Symbol" w:hint="default"/>
-      </w:rPr>
-    </w:lvl>
-    <w:lvl w:ilvl="7">
-      <w:start w:val="1"/>
-      <w:numFmt w:val="bullet"/>
-      <w:lvlText w:val="◦"/>
-      <w:lvlJc w:val="left"/>
-      <w:pPr>
-        <w:tabs>
-          <w:tab w:val="num" w:pos="3240"/>
-        </w:tabs>
-        <w:ind w:left="3240" w:hanging="360"/>
-      </w:pPr>
-      <w:rPr>
-        <w:rFonts w:ascii="OpenSymbol" w:hAnsi="OpenSymbol" w:cs="OpenSymbol" w:hint="default"/>
-      </w:rPr>
-    </w:lvl>
-    <w:lvl w:ilvl="8">
-      <w:start w:val="1"/>
-      <w:numFmt w:val="bullet"/>
-      <w:lvlText w:val="▪"/>
-      <w:lvlJc w:val="left"/>
-      <w:pPr>
-        <w:tabs>
-          <w:tab w:val="num" w:pos="3600"/>
-        </w:tabs>
-        <w:ind w:left="3600" w:hanging="360"/>
-      </w:pPr>
-      <w:rPr>
-        <w:rFonts w:ascii="OpenSymbol" w:hAnsi="OpenSymbol" w:cs="OpenSymbol" w:hint="default"/>
-      </w:rPr>
-    </w:lvl>
-  </w:abstractNum>
-  <w:abstractNum w:abstractNumId="4">
-    <w:lvl w:ilvl="0">
-      <w:start w:val="1"/>
-      <w:numFmt w:val="bullet"/>
-      <w:lvlText w:val=""/>
-      <w:lvlJc w:val="left"/>
-      <w:pPr>
-        <w:tabs>
-          <w:tab w:val="num" w:pos="720"/>
-        </w:tabs>
-        <w:ind w:left="720" w:hanging="360"/>
-      </w:pPr>
-      <w:rPr>
-        <w:rFonts w:ascii="Symbol" w:hAnsi="Symbol" w:cs="Symbol" w:hint="default"/>
-      </w:rPr>
-    </w:lvl>
-    <w:lvl w:ilvl="1">
-      <w:start w:val="1"/>
-      <w:numFmt w:val="bullet"/>
-      <w:lvlText w:val="◦"/>
-      <w:lvlJc w:val="left"/>
-      <w:pPr>
-        <w:tabs>
-          <w:tab w:val="num" w:pos="1080"/>
-        </w:tabs>
-        <w:ind w:left="1080" w:hanging="360"/>
-      </w:pPr>
-      <w:rPr>
-        <w:rFonts w:ascii="OpenSymbol" w:hAnsi="OpenSymbol" w:cs="OpenSymbol" w:hint="default"/>
-      </w:rPr>
-    </w:lvl>
-    <w:lvl w:ilvl="2">
-      <w:start w:val="1"/>
-      <w:numFmt w:val="bullet"/>
-      <w:lvlText w:val="▪"/>
-      <w:lvlJc w:val="left"/>
-      <w:pPr>
-        <w:tabs>
-          <w:tab w:val="num" w:pos="1440"/>
-        </w:tabs>
-        <w:ind w:left="1440" w:hanging="360"/>
-      </w:pPr>
-      <w:rPr>
-        <w:rFonts w:ascii="OpenSymbol" w:hAnsi="OpenSymbol" w:cs="OpenSymbol" w:hint="default"/>
-      </w:rPr>
-    </w:lvl>
-    <w:lvl w:ilvl="3">
-      <w:start w:val="1"/>
-      <w:numFmt w:val="bullet"/>
-      <w:lvlText w:val=""/>
-      <w:lvlJc w:val="left"/>
-      <w:pPr>
-        <w:tabs>
-          <w:tab w:val="num" w:pos="1800"/>
-        </w:tabs>
-        <w:ind w:left="1800" w:hanging="360"/>
-      </w:pPr>
-      <w:rPr>
-        <w:rFonts w:ascii="Symbol" w:hAnsi="Symbol" w:cs="Symbol" w:hint="default"/>
-      </w:rPr>
-    </w:lvl>
-    <w:lvl w:ilvl="4">
-      <w:start w:val="1"/>
-      <w:numFmt w:val="bullet"/>
-      <w:lvlText w:val="◦"/>
-      <w:lvlJc w:val="left"/>
-      <w:pPr>
-        <w:tabs>
-          <w:tab w:val="num" w:pos="2160"/>
-        </w:tabs>
-        <w:ind w:left="2160" w:hanging="360"/>
-      </w:pPr>
-      <w:rPr>
-        <w:rFonts w:ascii="OpenSymbol" w:hAnsi="OpenSymbol" w:cs="OpenSymbol" w:hint="default"/>
-      </w:rPr>
-    </w:lvl>
-    <w:lvl w:ilvl="5">
-      <w:start w:val="1"/>
-      <w:numFmt w:val="bullet"/>
-      <w:lvlText w:val="▪"/>
-      <w:lvlJc w:val="left"/>
-      <w:pPr>
-        <w:tabs>
-          <w:tab w:val="num" w:pos="2520"/>
-        </w:tabs>
-        <w:ind w:left="2520" w:hanging="360"/>
-      </w:pPr>
-      <w:rPr>
-        <w:rFonts w:ascii="OpenSymbol" w:hAnsi="OpenSymbol" w:cs="OpenSymbol" w:hint="default"/>
-      </w:rPr>
-    </w:lvl>
-    <w:lvl w:ilvl="6">
-      <w:start w:val="1"/>
-      <w:numFmt w:val="bullet"/>
-      <w:lvlText w:val=""/>
-      <w:lvlJc w:val="left"/>
-      <w:pPr>
-        <w:tabs>
-          <w:tab w:val="num" w:pos="2880"/>
-        </w:tabs>
-        <w:ind w:left="2880" w:hanging="360"/>
-      </w:pPr>
-      <w:rPr>
-        <w:rFonts w:ascii="Symbol" w:hAnsi="Symbol" w:cs="Symbol" w:hint="default"/>
-      </w:rPr>
-    </w:lvl>
-    <w:lvl w:ilvl="7">
-      <w:start w:val="1"/>
-      <w:numFmt w:val="bullet"/>
-      <w:lvlText w:val="◦"/>
-      <w:lvlJc w:val="left"/>
-      <w:pPr>
-        <w:tabs>
-          <w:tab w:val="num" w:pos="3240"/>
-        </w:tabs>
-        <w:ind w:left="3240" w:hanging="360"/>
-      </w:pPr>
-      <w:rPr>
-        <w:rFonts w:ascii="OpenSymbol" w:hAnsi="OpenSymbol" w:cs="OpenSymbol" w:hint="default"/>
-      </w:rPr>
-    </w:lvl>
-    <w:lvl w:ilvl="8">
-      <w:start w:val="1"/>
-      <w:numFmt w:val="bullet"/>
-      <w:lvlText w:val="▪"/>
-      <w:lvlJc w:val="left"/>
-      <w:pPr>
-        <w:tabs>
-          <w:tab w:val="num" w:pos="3600"/>
-        </w:tabs>
-        <w:ind w:left="3600" w:hanging="360"/>
-      </w:pPr>
-      <w:rPr>
-        <w:rFonts w:ascii="OpenSymbol" w:hAnsi="OpenSymbol" w:cs="OpenSymbol" w:hint="default"/>
-      </w:rPr>
-    </w:lvl>
-  </w:abstractNum>
-  <w:abstractNum w:abstractNumId="5">
-    <w:lvl w:ilvl="0">
-      <w:start w:val="1"/>
-      <w:numFmt w:val="bullet"/>
-      <w:lvlText w:val=""/>
-      <w:lvlJc w:val="left"/>
-      <w:pPr>
-        <w:tabs>
-          <w:tab w:val="num" w:pos="0"/>
-        </w:tabs>
-        <w:ind w:left="720" w:hanging="360"/>
-      </w:pPr>
-      <w:rPr>
-        <w:rFonts w:ascii="Symbol" w:hAnsi="Symbol" w:cs="Symbol" w:hint="default"/>
-      </w:rPr>
-    </w:lvl>
-    <w:lvl w:ilvl="1">
-      <w:start w:val="1"/>
-      <w:numFmt w:val="bullet"/>
-      <w:lvlText w:val="o"/>
-      <w:lvlJc w:val="left"/>
-      <w:pPr>
-        <w:tabs>
-          <w:tab w:val="num" w:pos="0"/>
-        </w:tabs>
-        <w:ind w:left="1440" w:hanging="360"/>
-      </w:pPr>
-      <w:rPr>
-        <w:rFonts w:ascii="Courier New" w:hAnsi="Courier New" w:cs="Courier New" w:hint="default"/>
-      </w:rPr>
-    </w:lvl>
-    <w:lvl w:ilvl="2">
-      <w:start w:val="1"/>
-      <w:numFmt w:val="bullet"/>
-      <w:lvlText w:val=""/>
-      <w:lvlJc w:val="left"/>
-      <w:pPr>
-        <w:tabs>
-          <w:tab w:val="num" w:pos="0"/>
-        </w:tabs>
-        <w:ind w:left="2160" w:hanging="360"/>
-      </w:pPr>
-      <w:rPr>
-        <w:rFonts w:ascii="Wingdings" w:hAnsi="Wingdings" w:cs="Wingdings" w:hint="default"/>
-      </w:rPr>
-    </w:lvl>
-    <w:lvl w:ilvl="3">
-      <w:start w:val="1"/>
-      <w:numFmt w:val="bullet"/>
-      <w:lvlText w:val=""/>
-      <w:lvlJc w:val="left"/>
-      <w:pPr>
-        <w:tabs>
-          <w:tab w:val="num" w:pos="0"/>
-        </w:tabs>
-        <w:ind w:left="2880" w:hanging="360"/>
-      </w:pPr>
-      <w:rPr>
-        <w:rFonts w:ascii="Symbol" w:hAnsi="Symbol" w:cs="Symbol" w:hint="default"/>
-      </w:rPr>
-    </w:lvl>
-    <w:lvl w:ilvl="4">
-      <w:start w:val="1"/>
-      <w:numFmt w:val="bullet"/>
-      <w:lvlText w:val="o"/>
-      <w:lvlJc w:val="left"/>
-      <w:pPr>
-        <w:tabs>
-          <w:tab w:val="num" w:pos="0"/>
-        </w:tabs>
-        <w:ind w:left="3600" w:hanging="360"/>
-      </w:pPr>
-      <w:rPr>
-        <w:rFonts w:ascii="Courier New" w:hAnsi="Courier New" w:cs="Courier New" w:hint="default"/>
-      </w:rPr>
-    </w:lvl>
-    <w:lvl w:ilvl="5">
-      <w:start w:val="1"/>
-      <w:numFmt w:val="bullet"/>
-      <w:lvlText w:val=""/>
-      <w:lvlJc w:val="left"/>
-      <w:pPr>
-        <w:tabs>
-          <w:tab w:val="num" w:pos="0"/>
-        </w:tabs>
-        <w:ind w:left="4320" w:hanging="360"/>
-      </w:pPr>
-      <w:rPr>
-        <w:rFonts w:ascii="Wingdings" w:hAnsi="Wingdings" w:cs="Wingdings" w:hint="default"/>
-      </w:rPr>
-    </w:lvl>
-    <w:lvl w:ilvl="6">
-      <w:start w:val="1"/>
-      <w:numFmt w:val="bullet"/>
-      <w:lvlText w:val=""/>
-      <w:lvlJc w:val="left"/>
-      <w:pPr>
-        <w:tabs>
-          <w:tab w:val="num" w:pos="0"/>
-        </w:tabs>
-        <w:ind w:left="5040" w:hanging="360"/>
-      </w:pPr>
-      <w:rPr>
-        <w:rFonts w:ascii="Symbol" w:hAnsi="Symbol" w:cs="Symbol" w:hint="default"/>
-      </w:rPr>
-    </w:lvl>
-    <w:lvl w:ilvl="7">
-      <w:start w:val="1"/>
-      <w:numFmt w:val="bullet"/>
-      <w:lvlText w:val="o"/>
-      <w:lvlJc w:val="left"/>
-      <w:pPr>
-        <w:tabs>
-          <w:tab w:val="num" w:pos="0"/>
-        </w:tabs>
-        <w:ind w:left="5760" w:hanging="360"/>
-      </w:pPr>
-      <w:rPr>
-        <w:rFonts w:ascii="Courier New" w:hAnsi="Courier New" w:cs="Courier New" w:hint="default"/>
-      </w:rPr>
-    </w:lvl>
-    <w:lvl w:ilvl="8">
-      <w:start w:val="1"/>
-      <w:numFmt w:val="bullet"/>
-      <w:lvlText w:val=""/>
-      <w:lvlJc w:val="left"/>
-      <w:pPr>
-        <w:tabs>
-          <w:tab w:val="num" w:pos="0"/>
-        </w:tabs>
-        <w:ind w:left="6480" w:hanging="360"/>
-      </w:pPr>
-      <w:rPr>
-        <w:rFonts w:ascii="Wingdings" w:hAnsi="Wingdings" w:cs="Wingdings" w:hint="default"/>
-      </w:rPr>
-    </w:lvl>
-  </w:abstractNum>
-  <w:abstractNum w:abstractNumId="6">
-    <w:lvl w:ilvl="0">
-      <w:start w:val="1"/>
-      <w:numFmt w:val="bullet"/>
-      <w:lvlText w:val=""/>
-      <w:lvlJc w:val="left"/>
-      <w:pPr>
-        <w:tabs>
-          <w:tab w:val="num" w:pos="720"/>
-        </w:tabs>
-        <w:ind w:left="720" w:hanging="360"/>
-      </w:pPr>
-      <w:rPr>
-        <w:rFonts w:ascii="Symbol" w:hAnsi="Symbol" w:cs="Symbol" w:hint="default"/>
-      </w:rPr>
-    </w:lvl>
-    <w:lvl w:ilvl="1">
-      <w:start w:val="1"/>
-      <w:numFmt w:val="bullet"/>
-      <w:lvlText w:val="◦"/>
-      <w:lvlJc w:val="left"/>
-      <w:pPr>
-        <w:tabs>
-          <w:tab w:val="num" w:pos="1080"/>
-        </w:tabs>
-        <w:ind w:left="1080" w:hanging="360"/>
-      </w:pPr>
-      <w:rPr>
-        <w:rFonts w:ascii="OpenSymbol" w:hAnsi="OpenSymbol" w:cs="OpenSymbol" w:hint="default"/>
-      </w:rPr>
-    </w:lvl>
-    <w:lvl w:ilvl="2">
-      <w:start w:val="1"/>
-      <w:numFmt w:val="bullet"/>
-      <w:lvlText w:val="▪"/>
-      <w:lvlJc w:val="left"/>
-      <w:pPr>
-        <w:tabs>
-          <w:tab w:val="num" w:pos="1440"/>
-        </w:tabs>
-        <w:ind w:left="1440" w:hanging="360"/>
-      </w:pPr>
-      <w:rPr>
-        <w:rFonts w:ascii="OpenSymbol" w:hAnsi="OpenSymbol" w:cs="OpenSymbol" w:hint="default"/>
-      </w:rPr>
-    </w:lvl>
-    <w:lvl w:ilvl="3">
-      <w:start w:val="1"/>
-      <w:numFmt w:val="bullet"/>
-      <w:lvlText w:val=""/>
-      <w:lvlJc w:val="left"/>
-      <w:pPr>
-        <w:tabs>
-          <w:tab w:val="num" w:pos="1800"/>
-        </w:tabs>
-        <w:ind w:left="1800" w:hanging="360"/>
-      </w:pPr>
-      <w:rPr>
-        <w:rFonts w:ascii="Symbol" w:hAnsi="Symbol" w:cs="Symbol" w:hint="default"/>
-      </w:rPr>
-    </w:lvl>
-    <w:lvl w:ilvl="4">
-      <w:start w:val="1"/>
-      <w:numFmt w:val="bullet"/>
-      <w:lvlText w:val="◦"/>
-      <w:lvlJc w:val="left"/>
-      <w:pPr>
-        <w:tabs>
-          <w:tab w:val="num" w:pos="2160"/>
-        </w:tabs>
-        <w:ind w:left="2160" w:hanging="360"/>
-      </w:pPr>
-      <w:rPr>
-        <w:rFonts w:ascii="OpenSymbol" w:hAnsi="OpenSymbol" w:cs="OpenSymbol" w:hint="default"/>
-      </w:rPr>
-    </w:lvl>
-    <w:lvl w:ilvl="5">
-      <w:start w:val="1"/>
-      <w:numFmt w:val="bullet"/>
-      <w:lvlText w:val="▪"/>
-      <w:lvlJc w:val="left"/>
-      <w:pPr>
-        <w:tabs>
-          <w:tab w:val="num" w:pos="2520"/>
-        </w:tabs>
-        <w:ind w:left="2520" w:hanging="360"/>
-      </w:pPr>
-      <w:rPr>
-        <w:rFonts w:ascii="OpenSymbol" w:hAnsi="OpenSymbol" w:cs="OpenSymbol" w:hint="default"/>
-      </w:rPr>
-    </w:lvl>
-    <w:lvl w:ilvl="6">
-      <w:start w:val="1"/>
-      <w:numFmt w:val="bullet"/>
-      <w:lvlText w:val=""/>
-      <w:lvlJc w:val="left"/>
-      <w:pPr>
-        <w:tabs>
-          <w:tab w:val="num" w:pos="2880"/>
-        </w:tabs>
-        <w:ind w:left="2880" w:hanging="360"/>
-      </w:pPr>
-      <w:rPr>
-        <w:rFonts w:ascii="Symbol" w:hAnsi="Symbol" w:cs="Symbol" w:hint="default"/>
-      </w:rPr>
-    </w:lvl>
-    <w:lvl w:ilvl="7">
-      <w:start w:val="1"/>
-      <w:numFmt w:val="bullet"/>
-      <w:lvlText w:val="◦"/>
-      <w:lvlJc w:val="left"/>
-      <w:pPr>
-        <w:tabs>
-          <w:tab w:val="num" w:pos="3240"/>
-        </w:tabs>
-        <w:ind w:left="3240" w:hanging="360"/>
-      </w:pPr>
-      <w:rPr>
-        <w:rFonts w:ascii="OpenSymbol" w:hAnsi="OpenSymbol" w:cs="OpenSymbol" w:hint="default"/>
-      </w:rPr>
-    </w:lvl>
-    <w:lvl w:ilvl="8">
-      <w:start w:val="1"/>
-      <w:numFmt w:val="bullet"/>
-      <w:lvlText w:val="▪"/>
-      <w:lvlJc w:val="left"/>
-      <w:pPr>
-        <w:tabs>
-          <w:tab w:val="num" w:pos="3600"/>
-        </w:tabs>
-        <w:ind w:left="3600" w:hanging="360"/>
-      </w:pPr>
-      <w:rPr>
-        <w:rFonts w:ascii="OpenSymbol" w:hAnsi="OpenSymbol" w:cs="OpenSymbol" w:hint="default"/>
-      </w:rPr>
-    </w:lvl>
-  </w:abstractNum>
-  <w:abstractNum w:abstractNumId="7">
-    <w:lvl w:ilvl="0">
-      <w:start w:val="1"/>
       <w:numFmt w:val="none"/>
       <w:suff w:val="nothing"/>
       <w:lvlText w:val=""/>
@@ -2337,21 +1373,6 @@
   </w:num>
   <w:num w:numId="2">
     <w:abstractNumId w:val="2"/>
-  </w:num>
-  <w:num w:numId="3">
-    <w:abstractNumId w:val="3"/>
-  </w:num>
-  <w:num w:numId="4">
-    <w:abstractNumId w:val="4"/>
-  </w:num>
-  <w:num w:numId="5">
-    <w:abstractNumId w:val="5"/>
-  </w:num>
-  <w:num w:numId="6">
-    <w:abstractNumId w:val="6"/>
-  </w:num>
-  <w:num w:numId="7">
-    <w:abstractNumId w:val="7"/>
   </w:num>
 </w:numbering>
 </file>

</xml_diff>